<commit_message>
Updated API for Authorization and Role.
</commit_message>
<xml_diff>
--- a/React With Node/feedbacksystem/API.docx
+++ b/React With Node/feedbacksystem/API.docx
@@ -27,9 +27,9 @@
         </w:rPr>
         <w:drawing>
           <wp:inline distT="0" distB="0" distL="0" distR="0">
-            <wp:extent cx="5943600" cy="2194277"/>
+            <wp:extent cx="5943600" cy="3122715"/>
             <wp:effectExtent l="19050" t="0" r="0" b="0"/>
-            <wp:docPr id="7" name="Picture 7"/>
+            <wp:docPr id="1" name="Picture 1"/>
             <wp:cNvGraphicFramePr>
               <a:graphicFrameLocks xmlns:a="http://schemas.openxmlformats.org/drawingml/2006/main" noChangeAspect="1"/>
             </wp:cNvGraphicFramePr>
@@ -37,7 +37,7 @@
               <a:graphicData uri="http://schemas.openxmlformats.org/drawingml/2006/picture">
                 <pic:pic xmlns:pic="http://schemas.openxmlformats.org/drawingml/2006/picture">
                   <pic:nvPicPr>
-                    <pic:cNvPr id="0" name="Picture 7"/>
+                    <pic:cNvPr id="0" name="Picture 1"/>
                     <pic:cNvPicPr>
                       <a:picLocks noChangeAspect="1" noChangeArrowheads="1"/>
                     </pic:cNvPicPr>
@@ -52,7 +52,7 @@
                   <pic:spPr bwMode="auto">
                     <a:xfrm>
                       <a:off x="0" y="0"/>
-                      <a:ext cx="5943600" cy="2194277"/>
+                      <a:ext cx="5943600" cy="3122715"/>
                     </a:xfrm>
                     <a:prstGeom prst="rect">
                       <a:avLst/>
@@ -158,9 +158,9 @@
         </w:rPr>
         <w:drawing>
           <wp:inline distT="0" distB="0" distL="0" distR="0">
-            <wp:extent cx="5943600" cy="2853117"/>
+            <wp:extent cx="5943600" cy="4603291"/>
             <wp:effectExtent l="19050" t="0" r="0" b="0"/>
-            <wp:docPr id="13" name="Picture 13"/>
+            <wp:docPr id="4" name="Picture 4"/>
             <wp:cNvGraphicFramePr>
               <a:graphicFrameLocks xmlns:a="http://schemas.openxmlformats.org/drawingml/2006/main" noChangeAspect="1"/>
             </wp:cNvGraphicFramePr>
@@ -168,7 +168,7 @@
               <a:graphicData uri="http://schemas.openxmlformats.org/drawingml/2006/picture">
                 <pic:pic xmlns:pic="http://schemas.openxmlformats.org/drawingml/2006/picture">
                   <pic:nvPicPr>
-                    <pic:cNvPr id="0" name="Picture 13"/>
+                    <pic:cNvPr id="0" name="Picture 4"/>
                     <pic:cNvPicPr>
                       <a:picLocks noChangeAspect="1" noChangeArrowheads="1"/>
                     </pic:cNvPicPr>
@@ -183,7 +183,7 @@
                   <pic:spPr bwMode="auto">
                     <a:xfrm>
                       <a:off x="0" y="0"/>
-                      <a:ext cx="5943600" cy="2853117"/>
+                      <a:ext cx="5943600" cy="4603291"/>
                     </a:xfrm>
                     <a:prstGeom prst="rect">
                       <a:avLst/>
@@ -213,6 +213,7 @@
       </w:pPr>
       <w:proofErr w:type="spellStart"/>
       <w:r>
+        <w:lastRenderedPageBreak/>
         <w:t>GetAttendees</w:t>
       </w:r>
       <w:proofErr w:type="spellEnd"/>

</xml_diff>